<commit_message>
started implementing navbar and frameworks
</commit_message>
<xml_diff>
--- a/Themen & Gruppenfindung.docx
+++ b/Themen & Gruppenfindung.docx
@@ -78,13 +78,8 @@
       <w:bookmarkStart w:id="3" w:name="_cbruw7c4cze5" w:colFirst="0" w:colLast="0"/>
       <w:bookmarkEnd w:id="3"/>
       <w:r>
-        <w:t xml:space="preserve">Frontend Projekt mit HTML, CSS, </w:t>
-      </w:r>
-      <w:proofErr w:type="spellStart"/>
-      <w:r>
-        <w:t>Javascript</w:t>
-      </w:r>
-      <w:proofErr w:type="spellEnd"/>
+        <w:t>Frontend Projekt mit HTML, CSS, Javascript</w:t>
+      </w:r>
     </w:p>
     <w:p>
       <w:r>
@@ -175,15 +170,7 @@
         </w:numPr>
       </w:pPr>
       <w:r>
-        <w:t xml:space="preserve">Unsere tägliche </w:t>
-      </w:r>
-      <w:proofErr w:type="spellStart"/>
-      <w:r>
-        <w:t>Projektdoku</w:t>
-      </w:r>
-      <w:proofErr w:type="spellEnd"/>
-      <w:r>
-        <w:t xml:space="preserve"> ist hier abgelegt und einsehbar: …</w:t>
+        <w:t>Unsere tägliche Projektdoku ist hier abgelegt und einsehbar: …</w:t>
       </w:r>
     </w:p>
     <w:p/>
@@ -257,7 +244,7 @@
         <w:rPr>
           <w:color w:val="00B050"/>
         </w:rPr>
-        <w:t>https://github.com/renewollny/Memory-Game</w:t>
+        <w:t>https://github.com/renewollny/Memory-Spiel</w:t>
       </w:r>
     </w:p>
     <w:p>

</xml_diff>